<commit_message>
Removed the new line remove char because it is not required when created from shell..
</commit_message>
<xml_diff>
--- a/KubeCluster_MiniLab/KubeClusterMiniLab.docx
+++ b/KubeCluster_MiniLab/KubeClusterMiniLab.docx
@@ -355,8 +355,6 @@
       <w:r>
         <w:t>.</w:t>
       </w:r>
-      <w:bookmarkStart w:id="1" w:name="_GoBack"/>
-      <w:bookmarkEnd w:id="1"/>
     </w:p>
     <w:p>
       <w:pPr>
@@ -2512,133 +2510,8 @@
           <w:szCs w:val="16"/>
         </w:rPr>
       </w:pPr>
-      <w:proofErr w:type="spellStart"/>
-      <w:r>
-        <w:rPr>
-          <w:rFonts w:ascii="Courier New" w:hAnsi="Courier New" w:cs="Courier New"/>
-          <w:b/>
-          <w:sz w:val="16"/>
-          <w:szCs w:val="16"/>
-        </w:rPr>
-        <w:t>tr</w:t>
-      </w:r>
-      <w:proofErr w:type="spellEnd"/>
-      <w:r>
-        <w:rPr>
-          <w:rFonts w:ascii="Courier New" w:hAnsi="Courier New" w:cs="Courier New"/>
-          <w:b/>
-          <w:sz w:val="16"/>
-          <w:szCs w:val="16"/>
-        </w:rPr>
-        <w:t xml:space="preserve"> -d </w:t>
-      </w:r>
-      <w:r>
-        <w:rPr>
-          <w:rStyle w:val="pl-pds"/>
-          <w:rFonts w:ascii="Courier New" w:eastAsia="OpenSymbol" w:hAnsi="Courier New" w:cs="Courier New"/>
-          <w:b/>
-          <w:sz w:val="16"/>
-          <w:szCs w:val="16"/>
-        </w:rPr>
-        <w:t>'</w:t>
-      </w:r>
-      <w:r>
-        <w:rPr>
-          <w:rStyle w:val="pl-s"/>
-          <w:rFonts w:ascii="Courier New" w:hAnsi="Courier New" w:cs="Courier New"/>
-          <w:b/>
-          <w:sz w:val="16"/>
-          <w:szCs w:val="16"/>
-        </w:rPr>
-        <w:t>\n</w:t>
-      </w:r>
-      <w:r>
-        <w:rPr>
-          <w:rStyle w:val="pl-pds"/>
-          <w:rFonts w:ascii="Courier New" w:eastAsia="OpenSymbol" w:hAnsi="Courier New" w:cs="Courier New"/>
-          <w:b/>
-          <w:sz w:val="16"/>
-          <w:szCs w:val="16"/>
-        </w:rPr>
-        <w:t>'</w:t>
-      </w:r>
-      <w:r>
-        <w:rPr>
-          <w:rFonts w:ascii="Courier New" w:hAnsi="Courier New" w:cs="Courier New"/>
-          <w:b/>
-          <w:sz w:val="16"/>
-          <w:szCs w:val="16"/>
-        </w:rPr>
-        <w:t xml:space="preserve"> </w:t>
-      </w:r>
-      <w:r>
-        <w:rPr>
-          <w:rStyle w:val="pl-k"/>
-          <w:rFonts w:ascii="Courier New" w:hAnsi="Courier New" w:cs="Courier New"/>
-          <w:b/>
-          <w:sz w:val="16"/>
-          <w:szCs w:val="16"/>
-        </w:rPr>
-        <w:t>&lt;</w:t>
-      </w:r>
-      <w:r>
-        <w:rPr>
-          <w:rFonts w:ascii="Courier New" w:hAnsi="Courier New" w:cs="Courier New"/>
-          <w:b/>
-          <w:sz w:val="16"/>
-          <w:szCs w:val="16"/>
-        </w:rPr>
-        <w:t xml:space="preserve">password.txt </w:t>
-      </w:r>
-      <w:proofErr w:type="gramStart"/>
-      <w:r>
-        <w:rPr>
-          <w:rStyle w:val="pl-k"/>
-          <w:rFonts w:ascii="Courier New" w:hAnsi="Courier New" w:cs="Courier New"/>
-          <w:b/>
-          <w:sz w:val="16"/>
-          <w:szCs w:val="16"/>
-        </w:rPr>
-        <w:t>&gt;</w:t>
-      </w:r>
-      <w:r>
-        <w:rPr>
-          <w:rFonts w:ascii="Courier New" w:hAnsi="Courier New" w:cs="Courier New"/>
-          <w:b/>
-          <w:sz w:val="16"/>
-          <w:szCs w:val="16"/>
-        </w:rPr>
-        <w:t>.strippedpassword.txt</w:t>
-      </w:r>
-      <w:proofErr w:type="gramEnd"/>
-      <w:r>
-        <w:rPr>
-          <w:rFonts w:ascii="Courier New" w:hAnsi="Courier New" w:cs="Courier New"/>
-          <w:b/>
-          <w:sz w:val="16"/>
-          <w:szCs w:val="16"/>
-        </w:rPr>
-        <w:t xml:space="preserve"> </w:t>
-      </w:r>
-      <w:r>
-        <w:rPr>
-          <w:rStyle w:val="pl-k"/>
-          <w:rFonts w:ascii="Courier New" w:hAnsi="Courier New" w:cs="Courier New"/>
-          <w:b/>
-          <w:sz w:val="16"/>
-          <w:szCs w:val="16"/>
-        </w:rPr>
-        <w:t>&amp;&amp;</w:t>
-      </w:r>
-      <w:r>
-        <w:rPr>
-          <w:rFonts w:ascii="Courier New" w:hAnsi="Courier New" w:cs="Courier New"/>
-          <w:b/>
-          <w:sz w:val="16"/>
-          <w:szCs w:val="16"/>
-        </w:rPr>
-        <w:t xml:space="preserve"> mv .strippedpassword.txt password.txt</w:t>
-      </w:r>
+      <w:bookmarkStart w:id="1" w:name="_GoBack"/>
+      <w:bookmarkEnd w:id="1"/>
     </w:p>
     <w:p>
       <w:pPr>
@@ -5204,7 +5077,7 @@
             <w:noProof/>
             <w:sz w:val="18"/>
           </w:rPr>
-          <w:t>2</w:t>
+          <w:t>4</w:t>
         </w:r>
         <w:r>
           <w:rPr>
@@ -5458,7 +5331,7 @@
             </wp:anchor>
           </w:drawing>
         </mc:Choice>
-        <mc:Fallback xmlns:cx="http://schemas.microsoft.com/office/drawing/2014/chartex" xmlns:cx1="http://schemas.microsoft.com/office/drawing/2015/9/8/chartex" xmlns:cx2="http://schemas.microsoft.com/office/drawing/2015/10/21/chartex" xmlns:cx3="http://schemas.microsoft.com/office/drawing/2016/5/9/chartex" xmlns:cx4="http://schemas.microsoft.com/office/drawing/2016/5/10/chartex" xmlns:cx5="http://schemas.microsoft.com/office/drawing/2016/5/11/chartex" xmlns:cx6="http://schemas.microsoft.com/office/drawing/2016/5/12/chartex" xmlns:cx7="http://schemas.microsoft.com/office/drawing/2016/5/13/chartex" xmlns:cx8="http://schemas.microsoft.com/office/drawing/2016/5/14/chartex" xmlns:aink="http://schemas.microsoft.com/office/drawing/2016/ink" xmlns:w16se="http://schemas.microsoft.com/office/word/2015/wordml/symex" xmlns:a14="http://schemas.microsoft.com/office/drawing/2010/main" xmlns:pic="http://schemas.openxmlformats.org/drawingml/2006/picture" xmlns:a="http://schemas.openxmlformats.org/drawingml/2006/main">
+        <mc:Fallback xmlns:a="http://schemas.openxmlformats.org/drawingml/2006/main" xmlns:pic="http://schemas.openxmlformats.org/drawingml/2006/picture" xmlns:a14="http://schemas.microsoft.com/office/drawing/2010/main" xmlns:w16se="http://schemas.microsoft.com/office/word/2015/wordml/symex" xmlns:aink="http://schemas.microsoft.com/office/drawing/2016/ink" xmlns:cx8="http://schemas.microsoft.com/office/drawing/2016/5/14/chartex" xmlns:cx7="http://schemas.microsoft.com/office/drawing/2016/5/13/chartex" xmlns:cx6="http://schemas.microsoft.com/office/drawing/2016/5/12/chartex" xmlns:cx5="http://schemas.microsoft.com/office/drawing/2016/5/11/chartex" xmlns:cx4="http://schemas.microsoft.com/office/drawing/2016/5/10/chartex" xmlns:cx3="http://schemas.microsoft.com/office/drawing/2016/5/9/chartex" xmlns:cx2="http://schemas.microsoft.com/office/drawing/2015/10/21/chartex" xmlns:cx1="http://schemas.microsoft.com/office/drawing/2015/9/8/chartex" xmlns:cx="http://schemas.microsoft.com/office/drawing/2014/chartex">
           <w:pict>
             <v:rect id="Rectangle 4" style="position:absolute;margin-left:-76.45pt;margin-top:.45pt;width:623.4pt;height:78.75pt;z-index:251657216;visibility:visible;mso-wrap-style:none;mso-width-percent:0;mso-height-percent:0;mso-wrap-distance-left:9pt;mso-wrap-distance-top:0;mso-wrap-distance-right:9pt;mso-wrap-distance-bottom:0;mso-position-horizontal:absolute;mso-position-horizontal-relative:text;mso-position-vertical:absolute;mso-position-vertical-relative:page;mso-width-percent:0;mso-height-percent:0;mso-width-relative:page;mso-height-relative:page;v-text-anchor:middle" o:spid="_x0000_s1026" fillcolor="#4bacc6" strokecolor="#31849b" strokeweight=".71pt" w14:anchorId="34182A00" o:gfxdata="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">
               <v:stroke endcap="square"/>
@@ -9825,7 +9698,7 @@
 </file>
 
 <file path=customXml/itemProps1.xml><?xml version="1.0" encoding="utf-8"?>
-<ds:datastoreItem xmlns:ds="http://schemas.openxmlformats.org/officeDocument/2006/customXml" ds:itemID="{D2EF4432-BAEE-384F-A562-DB5B1CC39BC2}">
+<ds:datastoreItem xmlns:ds="http://schemas.openxmlformats.org/officeDocument/2006/customXml" ds:itemID="{6DEBB1D8-B454-4D48-8B6F-29C671860FAE}">
   <ds:schemaRefs>
     <ds:schemaRef ds:uri="http://schemas.openxmlformats.org/officeDocument/2006/bibliography"/>
   </ds:schemaRefs>

</xml_diff>